<commit_message>
Changing Discussion Group low level
</commit_message>
<xml_diff>
--- a/documentation/discussion_group/Explanation_of_diagram(Discussion Group).docx
+++ b/documentation/discussion_group/Explanation_of_diagram(Discussion Group).docx
@@ -15,7 +15,23 @@
           <w:sz w:val="36"/>
           <w:szCs w:val="36"/>
         </w:rPr>
-        <w:t>Explaination of how Post View works:</w:t>
+        <w:t xml:space="preserve">Explaination of how </w:t>
+      </w:r>
+      <w:r>
+        <w:rPr>
+          <w:color w:val="0066B3"/>
+          <w:sz w:val="36"/>
+          <w:szCs w:val="36"/>
+        </w:rPr>
+        <w:t>Discussion Group</w:t>
+      </w:r>
+      <w:r>
+        <w:rPr>
+          <w:color w:val="0066B3"/>
+          <w:sz w:val="36"/>
+          <w:szCs w:val="36"/>
+        </w:rPr>
+        <w:t xml:space="preserve"> works:</w:t>
       </w:r>
     </w:p>
     <w:p>
@@ -40,19 +56,7 @@
         <w:rPr>
           <w:lang w:val="en-US"/>
         </w:rPr>
-        <w:t xml:space="preserve">The </w:t>
-      </w:r>
-      <w:r>
-        <w:rPr>
-          <w:lang w:val="en-US"/>
-        </w:rPr>
-        <w:t>Discussion Group</w:t>
-      </w:r>
-      <w:r>
-        <w:rPr>
-          <w:lang w:val="en-US"/>
-        </w:rPr>
-        <w:t xml:space="preserve"> system consists of:</w:t>
+        <w:t>The Discussion Group system consists of:</w:t>
       </w:r>
     </w:p>
     <w:p>
@@ -85,19 +89,7 @@
         <w:rPr>
           <w:lang w:val="en-US"/>
         </w:rPr>
-        <w:t xml:space="preserve">Database </w:t>
-      </w:r>
-      <w:r>
-        <w:rPr>
-          <w:lang w:val="en-US"/>
-        </w:rPr>
-        <w:t xml:space="preserve">Discussion Group </w:t>
-      </w:r>
-      <w:r>
-        <w:rPr>
-          <w:lang w:val="en-US"/>
-        </w:rPr>
-        <w:t>table.</w:t>
+        <w:t>Database Discussion Group table.</w:t>
       </w:r>
     </w:p>
     <w:p>
@@ -214,32 +206,22 @@
         <w:rPr>
           <w:lang w:val="en-US"/>
         </w:rPr>
-        <w:t xml:space="preserve">Controllers consists of the python code of the </w:t>
-      </w:r>
-      <w:r>
-        <w:rPr>
-          <w:lang w:val="en-US"/>
-        </w:rPr>
-        <w:t>CreateGroup</w:t>
-      </w:r>
-      <w:r>
-        <w:rPr>
-          <w:lang w:val="en-US"/>
-        </w:rPr>
-        <w:t xml:space="preserve">. Those forms are using Flask as a microframework, which is using jinja as a template engine. </w:t>
-      </w:r>
-    </w:p>
-    <w:p>
-      <w:pPr>
-        <w:pStyle w:val="Body"/>
-        <w:bidi w:val="0"/>
-        <w:jc w:val="both"/>
-        <w:rPr>
-          <w:lang w:val="en-US"/>
-        </w:rPr>
-      </w:pPr>
-      <w:r>
-        <w:rPr/>
+        <w:t xml:space="preserve">Controllers consists of the python code of the CreateGroup. Those forms are using Flask as a microframework, which is using jinja as a template engine. </w:t>
+      </w:r>
+    </w:p>
+    <w:p>
+      <w:pPr>
+        <w:pStyle w:val="Body"/>
+        <w:bidi w:val="0"/>
+        <w:jc w:val="both"/>
+        <w:rPr>
+          <w:lang w:val="en-US"/>
+        </w:rPr>
+      </w:pPr>
+      <w:r>
+        <w:rPr>
+          <w:lang w:val="en-US"/>
+        </w:rPr>
       </w:r>
     </w:p>
     <w:p>
@@ -305,19 +287,7 @@
         <w:rPr>
           <w:lang w:val="en-US"/>
         </w:rPr>
-        <w:t xml:space="preserve">The templates folder consists of main.html, </w:t>
-      </w:r>
-      <w:r>
-        <w:rPr>
-          <w:lang w:val="en-US"/>
-        </w:rPr>
-        <w:t xml:space="preserve">GroupView.html, CreateGroup.html, PostEdit.html </w:t>
-      </w:r>
-      <w:r>
-        <w:rPr>
-          <w:lang w:val="en-US"/>
-        </w:rPr>
-        <w:t>and PostView.html which are base on jinja and html code. The CSS of the html files will be using the bootstrap library.</w:t>
+        <w:t>The templates folder consists of main.html, GroupView.html, CreateGroup.html, PostEdit.html and PostView.html which are base on jinja and html code. The CSS of the html files will be using the bootstrap library.</w:t>
       </w:r>
     </w:p>
     <w:p>
@@ -662,7 +632,7 @@
       <w:pageBreakBefore w:val="false"/>
       <w:widowControl/>
       <w:suppressAutoHyphens w:val="false"/>
-      <w:overflowPunct w:val="false"/>
+      <w:overflowPunct w:val="true"/>
       <w:bidi w:val="0"/>
       <w:spacing w:lineRule="auto" w:line="240" w:before="0" w:after="0"/>
       <w:ind w:left="0" w:right="0" w:hanging="0"/>
@@ -839,6 +809,69 @@
       <w:rFonts w:cs="OpenSymbol"/>
     </w:rPr>
   </w:style>
+  <w:style w:type="character" w:styleId="ListLabel19">
+    <w:name w:val="ListLabel 19"/>
+    <w:qFormat/>
+    <w:rPr>
+      <w:rFonts w:cs="OpenSymbol"/>
+    </w:rPr>
+  </w:style>
+  <w:style w:type="character" w:styleId="ListLabel20">
+    <w:name w:val="ListLabel 20"/>
+    <w:qFormat/>
+    <w:rPr>
+      <w:rFonts w:cs="OpenSymbol"/>
+    </w:rPr>
+  </w:style>
+  <w:style w:type="character" w:styleId="ListLabel21">
+    <w:name w:val="ListLabel 21"/>
+    <w:qFormat/>
+    <w:rPr>
+      <w:rFonts w:cs="OpenSymbol"/>
+    </w:rPr>
+  </w:style>
+  <w:style w:type="character" w:styleId="ListLabel22">
+    <w:name w:val="ListLabel 22"/>
+    <w:qFormat/>
+    <w:rPr>
+      <w:rFonts w:cs="OpenSymbol"/>
+    </w:rPr>
+  </w:style>
+  <w:style w:type="character" w:styleId="ListLabel23">
+    <w:name w:val="ListLabel 23"/>
+    <w:qFormat/>
+    <w:rPr>
+      <w:rFonts w:cs="OpenSymbol"/>
+    </w:rPr>
+  </w:style>
+  <w:style w:type="character" w:styleId="ListLabel24">
+    <w:name w:val="ListLabel 24"/>
+    <w:qFormat/>
+    <w:rPr>
+      <w:rFonts w:cs="OpenSymbol"/>
+    </w:rPr>
+  </w:style>
+  <w:style w:type="character" w:styleId="ListLabel25">
+    <w:name w:val="ListLabel 25"/>
+    <w:qFormat/>
+    <w:rPr>
+      <w:rFonts w:cs="OpenSymbol"/>
+    </w:rPr>
+  </w:style>
+  <w:style w:type="character" w:styleId="ListLabel26">
+    <w:name w:val="ListLabel 26"/>
+    <w:qFormat/>
+    <w:rPr>
+      <w:rFonts w:cs="OpenSymbol"/>
+    </w:rPr>
+  </w:style>
+  <w:style w:type="character" w:styleId="ListLabel27">
+    <w:name w:val="ListLabel 27"/>
+    <w:qFormat/>
+    <w:rPr>
+      <w:rFonts w:cs="OpenSymbol"/>
+    </w:rPr>
+  </w:style>
   <w:style w:type="paragraph" w:styleId="Heading">
     <w:name w:val="Heading"/>
     <w:basedOn w:val="Normal"/>
@@ -906,7 +939,7 @@
       <w:pageBreakBefore w:val="false"/>
       <w:widowControl/>
       <w:suppressAutoHyphens w:val="false"/>
-      <w:overflowPunct w:val="false"/>
+      <w:overflowPunct w:val="true"/>
       <w:bidi w:val="0"/>
       <w:spacing w:lineRule="auto" w:line="240" w:before="0" w:after="0"/>
       <w:ind w:left="0" w:right="0" w:hanging="0"/>

</xml_diff>